<commit_message>
Removed target folder and log files
</commit_message>
<xml_diff>
--- a/docs/CTI_National_Park_Meetup_Assignment.docx
+++ b/docs/CTI_National_Park_Meetup_Assignment.docx
@@ -461,31 +461,7 @@
         <w:rPr>
           <w:color w:val="FF0000"/>
         </w:rPr>
-        <w:t xml:space="preserve">project's REST API provides a GET </w:t>
-      </w:r>
-      <w:r>
-        <w:rPr>
-          <w:color w:val="FF0000"/>
-        </w:rPr>
-        <w:t xml:space="preserve">request </w:t>
-      </w:r>
-      <w:r>
-        <w:rPr>
-          <w:color w:val="FF0000"/>
-        </w:rPr>
-        <w:t xml:space="preserve">endpoint, </w:t>
-      </w:r>
-      <w:r>
-        <w:rPr>
-          <w:color w:val="FF0000"/>
-        </w:rPr>
-        <w:t>“</w:t>
-      </w:r>
-      <w:r>
-        <w:rPr>
-          <w:color w:val="FF0000"/>
-        </w:rPr>
-        <w:t>http://localhost:8070/</w:t>
+        <w:t>project's REST API provides a GET request endpoint, “http://localhost:8070/</w:t>
       </w:r>
       <w:proofErr w:type="spellStart"/>
       <w:r>
@@ -513,19 +489,7 @@
         <w:rPr>
           <w:color w:val="FF0000"/>
         </w:rPr>
-        <w:t>=</w:t>
-      </w:r>
-      <w:r>
-        <w:rPr>
-          <w:color w:val="FF0000"/>
-        </w:rPr>
-        <w:t>”</w:t>
-      </w:r>
-      <w:r>
-        <w:rPr>
-          <w:color w:val="FF0000"/>
-        </w:rPr>
-        <w:t>, which allows you to retrieve a user's current location at a national park by entering their mobile number as a request parameter.</w:t>
+        <w:t>=”, which allows you to retrieve a user's current location at a national park by entering their mobile number as a request parameter.</w:t>
       </w:r>
     </w:p>
     <w:p>
@@ -579,85 +543,7 @@
         <w:rPr>
           <w:color w:val="FF0000"/>
         </w:rPr>
-        <w:t>project's REST API provides a GET request endpoint, “http://localhost:8070/api/</w:t>
-      </w:r>
-      <w:r>
-        <w:rPr>
-          <w:color w:val="FF0000"/>
-        </w:rPr>
-        <w:t>proximity</w:t>
-      </w:r>
-      <w:r>
-        <w:rPr>
-          <w:color w:val="FF0000"/>
-        </w:rPr>
-        <w:t>/</w:t>
-      </w:r>
-      <w:r>
-        <w:rPr>
-          <w:color w:val="FF0000"/>
-        </w:rPr>
-        <w:t>nearby</w:t>
-      </w:r>
-      <w:r>
-        <w:rPr>
-          <w:color w:val="FF0000"/>
-        </w:rPr>
-        <w:t>?mobileNumber=</w:t>
-      </w:r>
-      <w:r>
-        <w:rPr>
-          <w:color w:val="FF0000"/>
-        </w:rPr>
-        <w:t>&amp;radiusKm=</w:t>
-      </w:r>
-      <w:r>
-        <w:rPr>
-          <w:color w:val="FF0000"/>
-        </w:rPr>
-        <w:t>”, which allows you to retrieve a</w:t>
-      </w:r>
-      <w:r>
-        <w:rPr>
-          <w:color w:val="FF0000"/>
-        </w:rPr>
-        <w:t xml:space="preserve">ll nearby </w:t>
-      </w:r>
-      <w:r>
-        <w:rPr>
-          <w:color w:val="FF0000"/>
-        </w:rPr>
-        <w:t>user</w:t>
-      </w:r>
-      <w:r>
-        <w:rPr>
-          <w:color w:val="FF0000"/>
-        </w:rPr>
-        <w:t xml:space="preserve"> </w:t>
-      </w:r>
-      <w:r>
-        <w:rPr>
-          <w:color w:val="FF0000"/>
-        </w:rPr>
-        <w:t>location</w:t>
-      </w:r>
-      <w:r>
-        <w:rPr>
-          <w:color w:val="FF0000"/>
-        </w:rPr>
-        <w:t>s</w:t>
-      </w:r>
-      <w:r>
-        <w:rPr>
-          <w:color w:val="FF0000"/>
-        </w:rPr>
-        <w:t xml:space="preserve"> at a national park </w:t>
-      </w:r>
-      <w:r>
-        <w:rPr>
-          <w:color w:val="FF0000"/>
-        </w:rPr>
-        <w:t>relative to a user’s</w:t>
+        <w:t>project's REST API provides a GET request endpoint, “http://localhost:8070/api/proximity/nearby?mobileNumber=&amp;radiusKm=”, which allows you to retrieve all nearby user locations at a national park relative to a user’s</w:t>
       </w:r>
       <w:r>
         <w:rPr>
@@ -669,13 +555,7 @@
         <w:rPr>
           <w:color w:val="FF0000"/>
         </w:rPr>
-        <w:t xml:space="preserve">mobile number </w:t>
-      </w:r>
-      <w:r>
-        <w:rPr>
-          <w:color w:val="FF0000"/>
-        </w:rPr>
-        <w:t xml:space="preserve">and radius </w:t>
+        <w:t xml:space="preserve">mobile number and radius </w:t>
       </w:r>
       <w:r>
         <w:rPr>
@@ -1031,15 +911,7 @@
           <w:bCs/>
           <w:color w:val="FF0000"/>
         </w:rPr>
-        <w:t>scripts/windows/dev/</w:t>
-      </w:r>
-      <w:r>
-        <w:rPr>
-          <w:b/>
-          <w:bCs/>
-          <w:color w:val="FF0000"/>
-        </w:rPr>
-        <w:t>test-npmeetup.bat</w:t>
+        <w:t>scripts/windows/dev/test-npmeetup.bat</w:t>
       </w:r>
       <w:r>
         <w:rPr>
@@ -1224,15 +1096,7 @@
           <w:bCs/>
           <w:color w:val="FF0000"/>
         </w:rPr>
-        <w:t>scripts/windows/dev/test-npmeetup.bat</w:t>
-      </w:r>
-      <w:r>
-        <w:rPr>
-          <w:b/>
-          <w:bCs/>
-          <w:color w:val="FF0000"/>
-        </w:rPr>
-        <w:t>.</w:t>
+        <w:t>scripts/windows/dev/test-npmeetup.bat.</w:t>
       </w:r>
     </w:p>
     <w:p>
@@ -1415,15 +1279,7 @@
           <w:bCs/>
           <w:color w:val="FF0000"/>
         </w:rPr>
-        <w:t>&lt;ROOT_INSTALL&gt;</w:t>
-      </w:r>
-      <w:r>
-        <w:rPr>
-          <w:b/>
-          <w:bCs/>
-          <w:color w:val="FF0000"/>
-        </w:rPr>
-        <w:t>/</w:t>
+        <w:t>&lt;ROOT_INSTALL&gt;/</w:t>
       </w:r>
       <w:proofErr w:type="spellStart"/>
       <w:r>
@@ -1441,55 +1297,7 @@
           <w:bCs/>
           <w:color w:val="FF0000"/>
         </w:rPr>
-        <w:t>/</w:t>
-      </w:r>
-      <w:r>
-        <w:rPr>
-          <w:b/>
-          <w:bCs/>
-          <w:color w:val="FF0000"/>
-        </w:rPr>
-        <w:t>main</w:t>
-      </w:r>
-      <w:r>
-        <w:rPr>
-          <w:b/>
-          <w:bCs/>
-          <w:color w:val="FF0000"/>
-        </w:rPr>
-        <w:t>/</w:t>
-      </w:r>
-      <w:r>
-        <w:rPr>
-          <w:b/>
-          <w:bCs/>
-          <w:color w:val="FF0000"/>
-        </w:rPr>
-        <w:t>resources</w:t>
-      </w:r>
-      <w:r>
-        <w:rPr>
-          <w:b/>
-          <w:bCs/>
-          <w:color w:val="FF0000"/>
-        </w:rPr>
-        <w:t>/</w:t>
-      </w:r>
-      <w:r>
-        <w:rPr>
-          <w:b/>
-          <w:bCs/>
-          <w:color w:val="FF0000"/>
-        </w:rPr>
-        <w:t>xlsx</w:t>
-      </w:r>
-      <w:r>
-        <w:rPr>
-          <w:b/>
-          <w:bCs/>
-          <w:color w:val="FF0000"/>
-        </w:rPr>
-        <w:t xml:space="preserve"> </w:t>
+        <w:t xml:space="preserve">/main/resources/xlsx </w:t>
       </w:r>
       <w:r>
         <w:rPr>
@@ -1658,26 +1466,14 @@
         <w:rPr>
           <w:color w:val="FF0000"/>
         </w:rPr>
-        <w:t>ProximityUtility.</w:t>
-      </w:r>
-      <w:r>
-        <w:rPr>
-          <w:color w:val="FF0000"/>
-        </w:rPr>
-        <w:t>calculateDistance</w:t>
+        <w:t>ProximityUtility.calculateDistance</w:t>
       </w:r>
       <w:proofErr w:type="spellEnd"/>
       <w:r>
         <w:rPr>
           <w:color w:val="FF0000"/>
         </w:rPr>
-        <w:t>(double lat1, double lon1, double lat2, double lon2)</w:t>
-      </w:r>
-      <w:r>
-        <w:rPr>
-          <w:color w:val="FF0000"/>
-        </w:rPr>
-        <w:t xml:space="preserve"> method.  I cited its usage in the class method also.</w:t>
+        <w:t>(double lat1, double lon1, double lat2, double lon2) method.  I cited its usage in the class method also.</w:t>
       </w:r>
     </w:p>
     <w:p>
@@ -1908,19 +1704,7 @@
         <w:rPr>
           <w:color w:val="FF0000"/>
         </w:rPr>
-        <w:t xml:space="preserve"> or Server-Sent Events (SSE) to enable real-time updates. This would allow the application to push notifications directly to users when </w:t>
-      </w:r>
-      <w:r>
-        <w:rPr>
-          <w:color w:val="FF0000"/>
-        </w:rPr>
-        <w:t>the target user</w:t>
-      </w:r>
-      <w:r>
-        <w:rPr>
-          <w:color w:val="FF0000"/>
-        </w:rPr>
-        <w:t xml:space="preserve"> enters their designated radius.</w:t>
+        <w:t xml:space="preserve"> or Server-Sent Events (SSE) to enable real-time updates. This would allow the application to push notifications directly to users when the target user enters their designated radius.</w:t>
       </w:r>
     </w:p>
     <w:p>
@@ -2344,25 +2128,7 @@
         <w:rPr>
           <w:color w:val="FF0000"/>
         </w:rPr>
-        <w:t>Develop a</w:t>
-      </w:r>
-      <w:r>
-        <w:rPr>
-          <w:color w:val="FF0000"/>
-        </w:rPr>
-        <w:t>bstract platform</w:t>
-      </w:r>
-      <w:r>
-        <w:rPr>
-          <w:color w:val="FF0000"/>
-        </w:rPr>
-        <w:t xml:space="preserve"> </w:t>
-      </w:r>
-      <w:r>
-        <w:rPr>
-          <w:color w:val="FF0000"/>
-        </w:rPr>
-        <w:t>specific logic using interfaces and adapters</w:t>
+        <w:t>Develop abstract platform specific logic using interfaces and adapters</w:t>
       </w:r>
       <w:r>
         <w:rPr>
@@ -2407,25 +2173,7 @@
         <w:rPr>
           <w:color w:val="FF0000"/>
         </w:rPr>
-        <w:t>Implement</w:t>
-      </w:r>
-      <w:r>
-        <w:rPr>
-          <w:color w:val="FF0000"/>
-        </w:rPr>
-        <w:t xml:space="preserve"> platform</w:t>
-      </w:r>
-      <w:r>
-        <w:rPr>
-          <w:color w:val="FF0000"/>
-        </w:rPr>
-        <w:t xml:space="preserve"> </w:t>
-      </w:r>
-      <w:r>
-        <w:rPr>
-          <w:color w:val="FF0000"/>
-        </w:rPr>
-        <w:t>specific authentication and session management strategies.</w:t>
+        <w:t>Implement platform specific authentication and session management strategies.</w:t>
       </w:r>
     </w:p>
     <w:p>
@@ -2528,13 +2276,7 @@
         <w:rPr>
           <w:color w:val="FF0000"/>
         </w:rPr>
-        <w:t xml:space="preserve">Use </w:t>
-      </w:r>
-      <w:r>
-        <w:rPr>
-          <w:color w:val="FF0000"/>
-        </w:rPr>
-        <w:t>data model conversion to ensure compatibility across platforms.</w:t>
+        <w:t>Use data model conversion to ensure compatibility across platforms.</w:t>
       </w:r>
     </w:p>
     <w:p>
@@ -2701,6 +2443,12 @@
       </w:r>
     </w:p>
     <w:p>
+      <w:pPr>
+        <w:rPr>
+          <w:b/>
+          <w:bCs/>
+        </w:rPr>
+      </w:pPr>
       <w:r>
         <w:rPr>
           <w:b/>
@@ -2709,6 +2457,664 @@
         <w:t>Please reach out with any questions or difficulties.</w:t>
       </w:r>
     </w:p>
+    <w:p>
+      <w:pPr>
+        <w:rPr>
+          <w:b/>
+          <w:bCs/>
+        </w:rPr>
+      </w:pPr>
+    </w:p>
+    <w:p>
+      <w:pPr>
+        <w:pStyle w:val="ListParagraph"/>
+        <w:numPr>
+          <w:ilvl w:val="0"/>
+          <w:numId w:val="18"/>
+        </w:numPr>
+      </w:pPr>
+      <w:r>
+        <w:t>I</w:t>
+      </w:r>
+      <w:r>
+        <w:t xml:space="preserve">f I have 30 users in my app and a thread that moves 10% of them from 1 location to another (excluding prior location) every 5 minutes, then how many will stay at their location after 1 hour? Basically, how many will not move to another location? Not sure if the number of locations </w:t>
+      </w:r>
+      <w:proofErr w:type="gramStart"/>
+      <w:r>
+        <w:t>matter</w:t>
+      </w:r>
+      <w:proofErr w:type="gramEnd"/>
+      <w:r>
+        <w:t xml:space="preserve"> but say I have 60 locations.</w:t>
+      </w:r>
+    </w:p>
+    <w:p>
+      <w:pPr>
+        <w:pStyle w:val="ListParagraph"/>
+      </w:pPr>
+    </w:p>
+    <w:p>
+      <w:pPr>
+        <w:rPr>
+          <w:color w:val="FF0000"/>
+        </w:rPr>
+      </w:pPr>
+      <w:r>
+        <w:rPr>
+          <w:color w:val="FF0000"/>
+        </w:rPr>
+        <w:t>To solve this problem, we can calculate how many users remain in their original location after each 5-minute interval where 10% of the users move. Here's the step-by-step approach:</w:t>
+      </w:r>
+    </w:p>
+    <w:p>
+      <w:pPr>
+        <w:rPr>
+          <w:b/>
+          <w:bCs/>
+          <w:color w:val="FF0000"/>
+        </w:rPr>
+      </w:pPr>
+      <w:r>
+        <w:rPr>
+          <w:b/>
+          <w:bCs/>
+          <w:color w:val="FF0000"/>
+        </w:rPr>
+        <w:t>Key Points:</w:t>
+      </w:r>
+    </w:p>
+    <w:p>
+      <w:pPr>
+        <w:numPr>
+          <w:ilvl w:val="0"/>
+          <w:numId w:val="17"/>
+        </w:numPr>
+        <w:rPr>
+          <w:color w:val="FF0000"/>
+        </w:rPr>
+      </w:pPr>
+      <w:r>
+        <w:rPr>
+          <w:color w:val="FF0000"/>
+        </w:rPr>
+        <w:t>You start with 30 users.</w:t>
+      </w:r>
+    </w:p>
+    <w:p>
+      <w:pPr>
+        <w:numPr>
+          <w:ilvl w:val="0"/>
+          <w:numId w:val="17"/>
+        </w:numPr>
+        <w:rPr>
+          <w:color w:val="FF0000"/>
+        </w:rPr>
+      </w:pPr>
+      <w:r>
+        <w:rPr>
+          <w:color w:val="FF0000"/>
+        </w:rPr>
+        <w:t>10% of the users (rounded if needed) move every 5 minutes.</w:t>
+      </w:r>
+    </w:p>
+    <w:p>
+      <w:pPr>
+        <w:numPr>
+          <w:ilvl w:val="0"/>
+          <w:numId w:val="17"/>
+        </w:numPr>
+        <w:rPr>
+          <w:color w:val="FF0000"/>
+        </w:rPr>
+      </w:pPr>
+      <w:r>
+        <w:rPr>
+          <w:color w:val="FF0000"/>
+        </w:rPr>
+        <w:t>After 1 hour, there are 60</w:t>
+      </w:r>
+      <w:r>
+        <w:rPr>
+          <w:color w:val="FF0000"/>
+        </w:rPr>
+        <w:t>/</w:t>
+      </w:r>
+      <w:r>
+        <w:rPr>
+          <w:color w:val="FF0000"/>
+        </w:rPr>
+        <w:t>5=12 intervals.</w:t>
+      </w:r>
+    </w:p>
+    <w:p>
+      <w:pPr>
+        <w:numPr>
+          <w:ilvl w:val="0"/>
+          <w:numId w:val="17"/>
+        </w:numPr>
+        <w:rPr>
+          <w:color w:val="FF0000"/>
+        </w:rPr>
+      </w:pPr>
+      <w:r>
+        <w:rPr>
+          <w:color w:val="FF0000"/>
+        </w:rPr>
+        <w:t>Each interval removes 10% of the remaining users from their current location.</w:t>
+      </w:r>
+    </w:p>
+    <w:p>
+      <w:pPr>
+        <w:rPr>
+          <w:b/>
+          <w:bCs/>
+          <w:color w:val="FF0000"/>
+        </w:rPr>
+      </w:pPr>
+      <w:r>
+        <w:rPr>
+          <w:b/>
+          <w:bCs/>
+          <w:color w:val="FF0000"/>
+        </w:rPr>
+        <w:lastRenderedPageBreak/>
+        <w:t>Step-by-Step Calculation:</w:t>
+      </w:r>
+    </w:p>
+    <w:p>
+      <w:pPr>
+        <w:rPr>
+          <w:color w:val="FF0000"/>
+        </w:rPr>
+      </w:pPr>
+      <w:r>
+        <w:rPr>
+          <w:color w:val="FF0000"/>
+        </w:rPr>
+        <w:t>Let N</w:t>
+      </w:r>
+      <w:r>
+        <w:rPr>
+          <w:color w:val="FF0000"/>
+        </w:rPr>
+        <w:t xml:space="preserve"> </w:t>
+      </w:r>
+      <w:r>
+        <w:rPr>
+          <w:color w:val="FF0000"/>
+        </w:rPr>
+        <w:t>be the number of users remaining in their original location. After each interval:</w:t>
+      </w:r>
+    </w:p>
+    <w:p>
+      <w:pPr>
+        <w:rPr>
+          <w:color w:val="FF0000"/>
+        </w:rPr>
+      </w:pPr>
+      <w:proofErr w:type="spellStart"/>
+      <w:r>
+        <w:rPr>
+          <w:color w:val="FF0000"/>
+        </w:rPr>
+        <w:t>Nnew</w:t>
+      </w:r>
+      <w:proofErr w:type="spellEnd"/>
+      <w:r>
+        <w:rPr>
+          <w:color w:val="FF0000"/>
+        </w:rPr>
+        <w:t xml:space="preserve"> </w:t>
+      </w:r>
+      <w:r>
+        <w:rPr>
+          <w:color w:val="FF0000"/>
+        </w:rPr>
+        <w:t>=</w:t>
+      </w:r>
+      <w:r>
+        <w:rPr>
+          <w:color w:val="FF0000"/>
+        </w:rPr>
+        <w:t xml:space="preserve"> </w:t>
+      </w:r>
+      <w:r>
+        <w:rPr>
+          <w:color w:val="FF0000"/>
+        </w:rPr>
+        <w:t>Nold</w:t>
+      </w:r>
+      <w:r>
+        <w:rPr>
+          <w:color w:val="FF0000"/>
+        </w:rPr>
+        <w:t xml:space="preserve"> </w:t>
+      </w:r>
+      <w:r>
+        <w:rPr>
+          <w:color w:val="FF0000"/>
+        </w:rPr>
+        <w:t>×</w:t>
+      </w:r>
+      <w:r>
+        <w:rPr>
+          <w:color w:val="FF0000"/>
+        </w:rPr>
+        <w:t xml:space="preserve"> </w:t>
+      </w:r>
+      <w:r>
+        <w:rPr>
+          <w:color w:val="FF0000"/>
+        </w:rPr>
+        <w:t>(1</w:t>
+      </w:r>
+      <w:r>
+        <w:rPr>
+          <w:color w:val="FF0000"/>
+        </w:rPr>
+        <w:t xml:space="preserve"> </w:t>
+      </w:r>
+      <w:r>
+        <w:rPr>
+          <w:color w:val="FF0000"/>
+        </w:rPr>
+        <w:t>−</w:t>
+      </w:r>
+      <w:r>
+        <w:rPr>
+          <w:color w:val="FF0000"/>
+        </w:rPr>
+        <w:t xml:space="preserve"> </w:t>
+      </w:r>
+      <w:r>
+        <w:rPr>
+          <w:color w:val="FF0000"/>
+        </w:rPr>
+        <w:t>0.10)</w:t>
+      </w:r>
+    </w:p>
+    <w:p>
+      <w:pPr>
+        <w:rPr>
+          <w:color w:val="FF0000"/>
+        </w:rPr>
+      </w:pPr>
+      <w:r>
+        <w:rPr>
+          <w:color w:val="FF0000"/>
+        </w:rPr>
+        <w:t>This is repeated 12 times (one for each 5-minute interval).</w:t>
+      </w:r>
+    </w:p>
+    <w:p>
+      <w:pPr>
+        <w:rPr>
+          <w:color w:val="FF0000"/>
+        </w:rPr>
+      </w:pPr>
+      <w:r>
+        <w:rPr>
+          <w:color w:val="FF0000"/>
+        </w:rPr>
+        <w:t>The formula becomes:</w:t>
+      </w:r>
+    </w:p>
+    <w:p>
+      <w:pPr>
+        <w:rPr>
+          <w:color w:val="FF0000"/>
+        </w:rPr>
+      </w:pPr>
+      <w:r>
+        <w:rPr>
+          <w:color w:val="FF0000"/>
+        </w:rPr>
+        <w:t>N</w:t>
+      </w:r>
+      <w:r>
+        <w:rPr>
+          <w:color w:val="FF0000"/>
+        </w:rPr>
+        <w:t xml:space="preserve"> </w:t>
+      </w:r>
+      <w:r>
+        <w:rPr>
+          <w:color w:val="FF0000"/>
+        </w:rPr>
+        <w:t>=</w:t>
+      </w:r>
+      <w:r>
+        <w:rPr>
+          <w:color w:val="FF0000"/>
+        </w:rPr>
+        <w:t xml:space="preserve"> </w:t>
+      </w:r>
+      <w:r>
+        <w:rPr>
+          <w:color w:val="FF0000"/>
+        </w:rPr>
+        <w:t>30</w:t>
+      </w:r>
+      <w:r>
+        <w:rPr>
+          <w:color w:val="FF0000"/>
+        </w:rPr>
+        <w:t xml:space="preserve"> </w:t>
+      </w:r>
+      <w:r>
+        <w:rPr>
+          <w:color w:val="FF0000"/>
+        </w:rPr>
+        <w:t>×</w:t>
+      </w:r>
+      <w:r>
+        <w:rPr>
+          <w:color w:val="FF0000"/>
+        </w:rPr>
+        <w:t xml:space="preserve"> </w:t>
+      </w:r>
+      <w:r>
+        <w:rPr>
+          <w:color w:val="FF0000"/>
+        </w:rPr>
+        <w:t>(</w:t>
+      </w:r>
+      <w:proofErr w:type="gramStart"/>
+      <w:r>
+        <w:rPr>
+          <w:color w:val="FF0000"/>
+        </w:rPr>
+        <w:t>0.90)</w:t>
+      </w:r>
+      <w:r>
+        <w:rPr>
+          <w:color w:val="FF0000"/>
+        </w:rPr>
+        <w:t>^</w:t>
+      </w:r>
+      <w:proofErr w:type="gramEnd"/>
+      <w:r>
+        <w:rPr>
+          <w:color w:val="FF0000"/>
+        </w:rPr>
+        <w:t>12</w:t>
+      </w:r>
+    </w:p>
+    <w:p>
+      <w:pPr>
+        <w:rPr>
+          <w:color w:val="FF0000"/>
+        </w:rPr>
+      </w:pPr>
+      <w:r>
+        <w:rPr>
+          <w:color w:val="FF0000"/>
+        </w:rPr>
+        <w:pict w14:anchorId="4CB727EA">
+          <v:rect id="_x0000_i1038" style="width:0;height:1.5pt" o:hralign="center" o:hrstd="t" o:hr="t" fillcolor="#a0a0a0" stroked="f"/>
+        </w:pict>
+      </w:r>
+    </w:p>
+    <w:p>
+      <w:pPr>
+        <w:rPr>
+          <w:b/>
+          <w:bCs/>
+          <w:color w:val="FF0000"/>
+        </w:rPr>
+      </w:pPr>
+      <w:r>
+        <w:rPr>
+          <w:b/>
+          <w:bCs/>
+          <w:color w:val="FF0000"/>
+        </w:rPr>
+        <w:t>Compute the Result:</w:t>
+      </w:r>
+    </w:p>
+    <w:p>
+      <w:pPr>
+        <w:rPr>
+          <w:color w:val="FF0000"/>
+        </w:rPr>
+      </w:pPr>
+      <w:r>
+        <w:rPr>
+          <w:color w:val="FF0000"/>
+        </w:rPr>
+        <w:t>N=</w:t>
+      </w:r>
+      <w:r>
+        <w:rPr>
+          <w:color w:val="FF0000"/>
+        </w:rPr>
+        <w:t xml:space="preserve"> </w:t>
+      </w:r>
+      <w:r>
+        <w:rPr>
+          <w:color w:val="FF0000"/>
+        </w:rPr>
+        <w:t>30</w:t>
+      </w:r>
+      <w:r>
+        <w:rPr>
+          <w:color w:val="FF0000"/>
+        </w:rPr>
+        <w:t xml:space="preserve"> </w:t>
+      </w:r>
+      <w:r>
+        <w:rPr>
+          <w:color w:val="FF0000"/>
+        </w:rPr>
+        <w:t>×</w:t>
+      </w:r>
+      <w:r>
+        <w:rPr>
+          <w:color w:val="FF0000"/>
+        </w:rPr>
+        <w:t xml:space="preserve"> </w:t>
+      </w:r>
+      <w:r>
+        <w:rPr>
+          <w:color w:val="FF0000"/>
+        </w:rPr>
+        <w:t>(</w:t>
+      </w:r>
+      <w:proofErr w:type="gramStart"/>
+      <w:r>
+        <w:rPr>
+          <w:color w:val="FF0000"/>
+        </w:rPr>
+        <w:t>0.90)^</w:t>
+      </w:r>
+      <w:proofErr w:type="gramEnd"/>
+      <w:r>
+        <w:rPr>
+          <w:color w:val="FF0000"/>
+        </w:rPr>
+        <w:t>12</w:t>
+      </w:r>
+    </w:p>
+    <w:p>
+      <w:pPr>
+        <w:rPr>
+          <w:color w:val="FF0000"/>
+        </w:rPr>
+      </w:pPr>
+      <w:r>
+        <w:rPr>
+          <w:color w:val="FF0000"/>
+        </w:rPr>
+        <w:t>Using a calculator:</w:t>
+      </w:r>
+    </w:p>
+    <w:p>
+      <w:pPr>
+        <w:rPr>
+          <w:color w:val="FF0000"/>
+        </w:rPr>
+      </w:pPr>
+      <w:r>
+        <w:rPr>
+          <w:color w:val="FF0000"/>
+        </w:rPr>
+        <w:t>(</w:t>
+      </w:r>
+      <w:proofErr w:type="gramStart"/>
+      <w:r>
+        <w:rPr>
+          <w:color w:val="FF0000"/>
+        </w:rPr>
+        <w:t>0.90)</w:t>
+      </w:r>
+      <w:r>
+        <w:rPr>
+          <w:color w:val="FF0000"/>
+        </w:rPr>
+        <w:t>^</w:t>
+      </w:r>
+      <w:proofErr w:type="gramEnd"/>
+      <w:r>
+        <w:rPr>
+          <w:color w:val="FF0000"/>
+        </w:rPr>
+        <w:t>12</w:t>
+      </w:r>
+      <w:r>
+        <w:rPr>
+          <w:color w:val="FF0000"/>
+        </w:rPr>
+        <w:t xml:space="preserve"> </w:t>
+      </w:r>
+      <w:r>
+        <w:rPr>
+          <w:color w:val="FF0000"/>
+        </w:rPr>
+        <w:t>≈</w:t>
+      </w:r>
+      <w:r>
+        <w:rPr>
+          <w:color w:val="FF0000"/>
+        </w:rPr>
+        <w:t xml:space="preserve"> </w:t>
+      </w:r>
+      <w:r>
+        <w:rPr>
+          <w:color w:val="FF0000"/>
+        </w:rPr>
+        <w:t>0.2824</w:t>
+      </w:r>
+    </w:p>
+    <w:p>
+      <w:pPr>
+        <w:rPr>
+          <w:color w:val="FF0000"/>
+        </w:rPr>
+      </w:pPr>
+      <w:r>
+        <w:rPr>
+          <w:color w:val="FF0000"/>
+        </w:rPr>
+        <w:t>N</w:t>
+      </w:r>
+      <w:r>
+        <w:rPr>
+          <w:color w:val="FF0000"/>
+        </w:rPr>
+        <w:t xml:space="preserve"> </w:t>
+      </w:r>
+      <w:r>
+        <w:rPr>
+          <w:color w:val="FF0000"/>
+        </w:rPr>
+        <w:t>≈</w:t>
+      </w:r>
+      <w:r>
+        <w:rPr>
+          <w:color w:val="FF0000"/>
+        </w:rPr>
+        <w:t xml:space="preserve"> </w:t>
+      </w:r>
+      <w:r>
+        <w:rPr>
+          <w:color w:val="FF0000"/>
+        </w:rPr>
+        <w:t>30</w:t>
+      </w:r>
+      <w:r>
+        <w:rPr>
+          <w:color w:val="FF0000"/>
+        </w:rPr>
+        <w:t xml:space="preserve"> </w:t>
+      </w:r>
+      <w:r>
+        <w:rPr>
+          <w:color w:val="FF0000"/>
+        </w:rPr>
+        <w:t>×</w:t>
+      </w:r>
+      <w:r>
+        <w:rPr>
+          <w:color w:val="FF0000"/>
+        </w:rPr>
+        <w:t xml:space="preserve"> </w:t>
+      </w:r>
+      <w:r>
+        <w:rPr>
+          <w:color w:val="FF0000"/>
+        </w:rPr>
+        <w:t>0.2824</w:t>
+      </w:r>
+      <w:r>
+        <w:rPr>
+          <w:color w:val="FF0000"/>
+        </w:rPr>
+        <w:t xml:space="preserve"> </w:t>
+      </w:r>
+      <w:r>
+        <w:rPr>
+          <w:color w:val="FF0000"/>
+        </w:rPr>
+        <w:t>≈</w:t>
+      </w:r>
+      <w:r>
+        <w:rPr>
+          <w:color w:val="FF0000"/>
+        </w:rPr>
+        <w:t xml:space="preserve"> </w:t>
+      </w:r>
+      <w:r>
+        <w:rPr>
+          <w:color w:val="FF0000"/>
+        </w:rPr>
+        <w:t>8.47</w:t>
+      </w:r>
+    </w:p>
+    <w:p>
+      <w:r>
+        <w:rPr>
+          <w:color w:val="FF0000"/>
+        </w:rPr>
+        <w:t>Since we can't have a fraction of a user, we typically round this value. If you round down, approximately 8 users will remain at their original location after 1 hour.</w:t>
+      </w:r>
+    </w:p>
+    <w:p>
+      <w:pPr>
+        <w:rPr>
+          <w:b/>
+          <w:bCs/>
+        </w:rPr>
+      </w:pPr>
+    </w:p>
+    <w:p>
+      <w:pPr>
+        <w:rPr>
+          <w:b/>
+          <w:bCs/>
+        </w:rPr>
+      </w:pPr>
+    </w:p>
+    <w:p/>
     <w:p/>
     <w:sectPr>
       <w:pgSz w:w="12240" w:h="15840"/>
@@ -3042,6 +3448,119 @@
     </w:lvl>
   </w:abstractNum>
   <w:abstractNum w:abstractNumId="3" w15:restartNumberingAfterBreak="0">
+    <w:nsid w:val="20F06273"/>
+    <w:multiLevelType w:val="multilevel"/>
+    <w:tmpl w:val="2D068CEC"/>
+    <w:lvl w:ilvl="0">
+      <w:start w:val="1"/>
+      <w:numFmt w:val="decimal"/>
+      <w:lvlText w:val="%1."/>
+      <w:lvlJc w:val="left"/>
+      <w:pPr>
+        <w:tabs>
+          <w:tab w:val="num" w:pos="720"/>
+        </w:tabs>
+        <w:ind w:left="720" w:hanging="360"/>
+      </w:pPr>
+    </w:lvl>
+    <w:lvl w:ilvl="1" w:tentative="1">
+      <w:start w:val="1"/>
+      <w:numFmt w:val="decimal"/>
+      <w:lvlText w:val="%2."/>
+      <w:lvlJc w:val="left"/>
+      <w:pPr>
+        <w:tabs>
+          <w:tab w:val="num" w:pos="1440"/>
+        </w:tabs>
+        <w:ind w:left="1440" w:hanging="360"/>
+      </w:pPr>
+    </w:lvl>
+    <w:lvl w:ilvl="2" w:tentative="1">
+      <w:start w:val="1"/>
+      <w:numFmt w:val="decimal"/>
+      <w:lvlText w:val="%3."/>
+      <w:lvlJc w:val="left"/>
+      <w:pPr>
+        <w:tabs>
+          <w:tab w:val="num" w:pos="2160"/>
+        </w:tabs>
+        <w:ind w:left="2160" w:hanging="360"/>
+      </w:pPr>
+    </w:lvl>
+    <w:lvl w:ilvl="3" w:tentative="1">
+      <w:start w:val="1"/>
+      <w:numFmt w:val="decimal"/>
+      <w:lvlText w:val="%4."/>
+      <w:lvlJc w:val="left"/>
+      <w:pPr>
+        <w:tabs>
+          <w:tab w:val="num" w:pos="2880"/>
+        </w:tabs>
+        <w:ind w:left="2880" w:hanging="360"/>
+      </w:pPr>
+    </w:lvl>
+    <w:lvl w:ilvl="4" w:tentative="1">
+      <w:start w:val="1"/>
+      <w:numFmt w:val="decimal"/>
+      <w:lvlText w:val="%5."/>
+      <w:lvlJc w:val="left"/>
+      <w:pPr>
+        <w:tabs>
+          <w:tab w:val="num" w:pos="3600"/>
+        </w:tabs>
+        <w:ind w:left="3600" w:hanging="360"/>
+      </w:pPr>
+    </w:lvl>
+    <w:lvl w:ilvl="5" w:tentative="1">
+      <w:start w:val="1"/>
+      <w:numFmt w:val="decimal"/>
+      <w:lvlText w:val="%6."/>
+      <w:lvlJc w:val="left"/>
+      <w:pPr>
+        <w:tabs>
+          <w:tab w:val="num" w:pos="4320"/>
+        </w:tabs>
+        <w:ind w:left="4320" w:hanging="360"/>
+      </w:pPr>
+    </w:lvl>
+    <w:lvl w:ilvl="6" w:tentative="1">
+      <w:start w:val="1"/>
+      <w:numFmt w:val="decimal"/>
+      <w:lvlText w:val="%7."/>
+      <w:lvlJc w:val="left"/>
+      <w:pPr>
+        <w:tabs>
+          <w:tab w:val="num" w:pos="5040"/>
+        </w:tabs>
+        <w:ind w:left="5040" w:hanging="360"/>
+      </w:pPr>
+    </w:lvl>
+    <w:lvl w:ilvl="7" w:tentative="1">
+      <w:start w:val="1"/>
+      <w:numFmt w:val="decimal"/>
+      <w:lvlText w:val="%8."/>
+      <w:lvlJc w:val="left"/>
+      <w:pPr>
+        <w:tabs>
+          <w:tab w:val="num" w:pos="5760"/>
+        </w:tabs>
+        <w:ind w:left="5760" w:hanging="360"/>
+      </w:pPr>
+    </w:lvl>
+    <w:lvl w:ilvl="8" w:tentative="1">
+      <w:start w:val="1"/>
+      <w:numFmt w:val="decimal"/>
+      <w:lvlText w:val="%9."/>
+      <w:lvlJc w:val="left"/>
+      <w:pPr>
+        <w:tabs>
+          <w:tab w:val="num" w:pos="6480"/>
+        </w:tabs>
+        <w:ind w:left="6480" w:hanging="360"/>
+      </w:pPr>
+    </w:lvl>
+  </w:abstractNum>
+  <w:abstractNum w:abstractNumId="4" w15:restartNumberingAfterBreak="0">
     <w:nsid w:val="22BC43D8"/>
     <w:multiLevelType w:val="multilevel"/>
     <w:tmpl w:val="DF986546"/>
@@ -3190,7 +3709,7 @@
       </w:rPr>
     </w:lvl>
   </w:abstractNum>
-  <w:abstractNum w:abstractNumId="4" w15:restartNumberingAfterBreak="0">
+  <w:abstractNum w:abstractNumId="5" w15:restartNumberingAfterBreak="0">
     <w:nsid w:val="342A5CAA"/>
     <w:multiLevelType w:val="multilevel"/>
     <w:tmpl w:val="3E269808"/>
@@ -3339,7 +3858,7 @@
       </w:rPr>
     </w:lvl>
   </w:abstractNum>
-  <w:abstractNum w:abstractNumId="5" w15:restartNumberingAfterBreak="0">
+  <w:abstractNum w:abstractNumId="6" w15:restartNumberingAfterBreak="0">
     <w:nsid w:val="36DF54D9"/>
     <w:multiLevelType w:val="multilevel"/>
     <w:tmpl w:val="C07023E0"/>
@@ -3488,7 +4007,7 @@
       </w:rPr>
     </w:lvl>
   </w:abstractNum>
-  <w:abstractNum w:abstractNumId="6" w15:restartNumberingAfterBreak="0">
+  <w:abstractNum w:abstractNumId="7" w15:restartNumberingAfterBreak="0">
     <w:nsid w:val="399678E7"/>
     <w:multiLevelType w:val="hybridMultilevel"/>
     <w:tmpl w:val="F1FAC5EA"/>
@@ -3574,7 +4093,7 @@
       </w:pPr>
     </w:lvl>
   </w:abstractNum>
-  <w:abstractNum w:abstractNumId="7" w15:restartNumberingAfterBreak="0">
+  <w:abstractNum w:abstractNumId="8" w15:restartNumberingAfterBreak="0">
     <w:nsid w:val="3DB1668C"/>
     <w:multiLevelType w:val="multilevel"/>
     <w:tmpl w:val="8DBAB2DC"/>
@@ -3687,7 +4206,7 @@
       </w:pPr>
     </w:lvl>
   </w:abstractNum>
-  <w:abstractNum w:abstractNumId="8" w15:restartNumberingAfterBreak="0">
+  <w:abstractNum w:abstractNumId="9" w15:restartNumberingAfterBreak="0">
     <w:nsid w:val="3DC90649"/>
     <w:multiLevelType w:val="hybridMultilevel"/>
     <w:tmpl w:val="91CCD14C"/>
@@ -3773,7 +4292,7 @@
       </w:pPr>
     </w:lvl>
   </w:abstractNum>
-  <w:abstractNum w:abstractNumId="9" w15:restartNumberingAfterBreak="0">
+  <w:abstractNum w:abstractNumId="10" w15:restartNumberingAfterBreak="0">
     <w:nsid w:val="47763757"/>
     <w:multiLevelType w:val="multilevel"/>
     <w:tmpl w:val="9A206E68"/>
@@ -3922,7 +4441,7 @@
       </w:rPr>
     </w:lvl>
   </w:abstractNum>
-  <w:abstractNum w:abstractNumId="10" w15:restartNumberingAfterBreak="0">
+  <w:abstractNum w:abstractNumId="11" w15:restartNumberingAfterBreak="0">
     <w:nsid w:val="4A7230F0"/>
     <w:multiLevelType w:val="multilevel"/>
     <w:tmpl w:val="6CD6BF5A"/>
@@ -4071,7 +4590,7 @@
       </w:rPr>
     </w:lvl>
   </w:abstractNum>
-  <w:abstractNum w:abstractNumId="11" w15:restartNumberingAfterBreak="0">
+  <w:abstractNum w:abstractNumId="12" w15:restartNumberingAfterBreak="0">
     <w:nsid w:val="61DF01F7"/>
     <w:multiLevelType w:val="hybridMultilevel"/>
     <w:tmpl w:val="10ACF0AA"/>
@@ -4157,7 +4676,7 @@
       </w:pPr>
     </w:lvl>
   </w:abstractNum>
-  <w:abstractNum w:abstractNumId="12" w15:restartNumberingAfterBreak="0">
+  <w:abstractNum w:abstractNumId="13" w15:restartNumberingAfterBreak="0">
     <w:nsid w:val="65791D57"/>
     <w:multiLevelType w:val="hybridMultilevel"/>
     <w:tmpl w:val="A9F48874"/>
@@ -4243,7 +4762,120 @@
       </w:pPr>
     </w:lvl>
   </w:abstractNum>
-  <w:abstractNum w:abstractNumId="13" w15:restartNumberingAfterBreak="0">
+  <w:abstractNum w:abstractNumId="14" w15:restartNumberingAfterBreak="0">
+    <w:nsid w:val="685D04F7"/>
+    <w:multiLevelType w:val="hybridMultilevel"/>
+    <w:tmpl w:val="3FC6FAC0"/>
+    <w:lvl w:ilvl="0" w:tplc="04090001">
+      <w:start w:val="1"/>
+      <w:numFmt w:val="bullet"/>
+      <w:lvlText w:val=""/>
+      <w:lvlJc w:val="left"/>
+      <w:pPr>
+        <w:ind w:left="720" w:hanging="360"/>
+      </w:pPr>
+      <w:rPr>
+        <w:rFonts w:ascii="Symbol" w:hAnsi="Symbol" w:hint="default"/>
+      </w:rPr>
+    </w:lvl>
+    <w:lvl w:ilvl="1" w:tplc="04090003" w:tentative="1">
+      <w:start w:val="1"/>
+      <w:numFmt w:val="bullet"/>
+      <w:lvlText w:val="o"/>
+      <w:lvlJc w:val="left"/>
+      <w:pPr>
+        <w:ind w:left="1440" w:hanging="360"/>
+      </w:pPr>
+      <w:rPr>
+        <w:rFonts w:ascii="Courier New" w:hAnsi="Courier New" w:cs="Courier New" w:hint="default"/>
+      </w:rPr>
+    </w:lvl>
+    <w:lvl w:ilvl="2" w:tplc="04090005" w:tentative="1">
+      <w:start w:val="1"/>
+      <w:numFmt w:val="bullet"/>
+      <w:lvlText w:val=""/>
+      <w:lvlJc w:val="left"/>
+      <w:pPr>
+        <w:ind w:left="2160" w:hanging="360"/>
+      </w:pPr>
+      <w:rPr>
+        <w:rFonts w:ascii="Wingdings" w:hAnsi="Wingdings" w:hint="default"/>
+      </w:rPr>
+    </w:lvl>
+    <w:lvl w:ilvl="3" w:tplc="04090001" w:tentative="1">
+      <w:start w:val="1"/>
+      <w:numFmt w:val="bullet"/>
+      <w:lvlText w:val=""/>
+      <w:lvlJc w:val="left"/>
+      <w:pPr>
+        <w:ind w:left="2880" w:hanging="360"/>
+      </w:pPr>
+      <w:rPr>
+        <w:rFonts w:ascii="Symbol" w:hAnsi="Symbol" w:hint="default"/>
+      </w:rPr>
+    </w:lvl>
+    <w:lvl w:ilvl="4" w:tplc="04090003" w:tentative="1">
+      <w:start w:val="1"/>
+      <w:numFmt w:val="bullet"/>
+      <w:lvlText w:val="o"/>
+      <w:lvlJc w:val="left"/>
+      <w:pPr>
+        <w:ind w:left="3600" w:hanging="360"/>
+      </w:pPr>
+      <w:rPr>
+        <w:rFonts w:ascii="Courier New" w:hAnsi="Courier New" w:cs="Courier New" w:hint="default"/>
+      </w:rPr>
+    </w:lvl>
+    <w:lvl w:ilvl="5" w:tplc="04090005" w:tentative="1">
+      <w:start w:val="1"/>
+      <w:numFmt w:val="bullet"/>
+      <w:lvlText w:val=""/>
+      <w:lvlJc w:val="left"/>
+      <w:pPr>
+        <w:ind w:left="4320" w:hanging="360"/>
+      </w:pPr>
+      <w:rPr>
+        <w:rFonts w:ascii="Wingdings" w:hAnsi="Wingdings" w:hint="default"/>
+      </w:rPr>
+    </w:lvl>
+    <w:lvl w:ilvl="6" w:tplc="04090001" w:tentative="1">
+      <w:start w:val="1"/>
+      <w:numFmt w:val="bullet"/>
+      <w:lvlText w:val=""/>
+      <w:lvlJc w:val="left"/>
+      <w:pPr>
+        <w:ind w:left="5040" w:hanging="360"/>
+      </w:pPr>
+      <w:rPr>
+        <w:rFonts w:ascii="Symbol" w:hAnsi="Symbol" w:hint="default"/>
+      </w:rPr>
+    </w:lvl>
+    <w:lvl w:ilvl="7" w:tplc="04090003" w:tentative="1">
+      <w:start w:val="1"/>
+      <w:numFmt w:val="bullet"/>
+      <w:lvlText w:val="o"/>
+      <w:lvlJc w:val="left"/>
+      <w:pPr>
+        <w:ind w:left="5760" w:hanging="360"/>
+      </w:pPr>
+      <w:rPr>
+        <w:rFonts w:ascii="Courier New" w:hAnsi="Courier New" w:cs="Courier New" w:hint="default"/>
+      </w:rPr>
+    </w:lvl>
+    <w:lvl w:ilvl="8" w:tplc="04090005" w:tentative="1">
+      <w:start w:val="1"/>
+      <w:numFmt w:val="bullet"/>
+      <w:lvlText w:val=""/>
+      <w:lvlJc w:val="left"/>
+      <w:pPr>
+        <w:ind w:left="6480" w:hanging="360"/>
+      </w:pPr>
+      <w:rPr>
+        <w:rFonts w:ascii="Wingdings" w:hAnsi="Wingdings" w:hint="default"/>
+      </w:rPr>
+    </w:lvl>
+  </w:abstractNum>
+  <w:abstractNum w:abstractNumId="15" w15:restartNumberingAfterBreak="0">
     <w:nsid w:val="6B986D6B"/>
     <w:multiLevelType w:val="hybridMultilevel"/>
     <w:tmpl w:val="F066FBA4"/>
@@ -4329,7 +4961,7 @@
       </w:pPr>
     </w:lvl>
   </w:abstractNum>
-  <w:abstractNum w:abstractNumId="14" w15:restartNumberingAfterBreak="0">
+  <w:abstractNum w:abstractNumId="16" w15:restartNumberingAfterBreak="0">
     <w:nsid w:val="76921A7A"/>
     <w:multiLevelType w:val="multilevel"/>
     <w:tmpl w:val="C77A507C"/>
@@ -4442,7 +5074,7 @@
       </w:pPr>
     </w:lvl>
   </w:abstractNum>
-  <w:abstractNum w:abstractNumId="15" w15:restartNumberingAfterBreak="0">
+  <w:abstractNum w:abstractNumId="17" w15:restartNumberingAfterBreak="0">
     <w:nsid w:val="7BD573FF"/>
     <w:multiLevelType w:val="multilevel"/>
     <w:tmpl w:val="C054C694"/>
@@ -4592,37 +5224,37 @@
     </w:lvl>
   </w:abstractNum>
   <w:num w:numId="1" w16cid:durableId="246766083">
-    <w:abstractNumId w:val="14"/>
+    <w:abstractNumId w:val="16"/>
   </w:num>
   <w:num w:numId="2" w16cid:durableId="1682269232">
+    <w:abstractNumId w:val="17"/>
+  </w:num>
+  <w:num w:numId="3" w16cid:durableId="127942541">
+    <w:abstractNumId w:val="10"/>
+  </w:num>
+  <w:num w:numId="4" w16cid:durableId="2012415046">
+    <w:abstractNumId w:val="5"/>
+  </w:num>
+  <w:num w:numId="5" w16cid:durableId="1356421170">
+    <w:abstractNumId w:val="4"/>
+  </w:num>
+  <w:num w:numId="6" w16cid:durableId="1778597026">
+    <w:abstractNumId w:val="6"/>
+  </w:num>
+  <w:num w:numId="7" w16cid:durableId="1097675993">
+    <w:abstractNumId w:val="7"/>
+  </w:num>
+  <w:num w:numId="8" w16cid:durableId="1650016445">
+    <w:abstractNumId w:val="13"/>
+  </w:num>
+  <w:num w:numId="9" w16cid:durableId="487090658">
+    <w:abstractNumId w:val="8"/>
+  </w:num>
+  <w:num w:numId="10" w16cid:durableId="2053536445">
     <w:abstractNumId w:val="15"/>
   </w:num>
-  <w:num w:numId="3" w16cid:durableId="127942541">
-    <w:abstractNumId w:val="9"/>
-  </w:num>
-  <w:num w:numId="4" w16cid:durableId="2012415046">
-    <w:abstractNumId w:val="4"/>
-  </w:num>
-  <w:num w:numId="5" w16cid:durableId="1356421170">
-    <w:abstractNumId w:val="3"/>
-  </w:num>
-  <w:num w:numId="6" w16cid:durableId="1778597026">
-    <w:abstractNumId w:val="5"/>
-  </w:num>
-  <w:num w:numId="7" w16cid:durableId="1097675993">
-    <w:abstractNumId w:val="6"/>
-  </w:num>
-  <w:num w:numId="8" w16cid:durableId="1650016445">
+  <w:num w:numId="11" w16cid:durableId="1067654758">
     <w:abstractNumId w:val="12"/>
-  </w:num>
-  <w:num w:numId="9" w16cid:durableId="487090658">
-    <w:abstractNumId w:val="7"/>
-  </w:num>
-  <w:num w:numId="10" w16cid:durableId="2053536445">
-    <w:abstractNumId w:val="13"/>
-  </w:num>
-  <w:num w:numId="11" w16cid:durableId="1067654758">
-    <w:abstractNumId w:val="11"/>
   </w:num>
   <w:num w:numId="12" w16cid:durableId="1506554185">
     <w:abstractNumId w:val="1"/>
@@ -4631,13 +5263,19 @@
     <w:abstractNumId w:val="2"/>
   </w:num>
   <w:num w:numId="14" w16cid:durableId="1565601816">
-    <w:abstractNumId w:val="8"/>
+    <w:abstractNumId w:val="9"/>
   </w:num>
   <w:num w:numId="15" w16cid:durableId="860970483">
-    <w:abstractNumId w:val="10"/>
+    <w:abstractNumId w:val="11"/>
   </w:num>
   <w:num w:numId="16" w16cid:durableId="531501306">
     <w:abstractNumId w:val="0"/>
+  </w:num>
+  <w:num w:numId="17" w16cid:durableId="1680886782">
+    <w:abstractNumId w:val="3"/>
+  </w:num>
+  <w:num w:numId="18" w16cid:durableId="559441505">
+    <w:abstractNumId w:val="14"/>
   </w:num>
 </w:numbering>
 </file>

</xml_diff>